<commit_message>
update the peer review
</commit_message>
<xml_diff>
--- a/Documentation/Process Peer Review/Process Peer review by Tony Jiang.docx
+++ b/Documentation/Process Peer Review/Process Peer review by Tony Jiang.docx
@@ -96,7 +96,6 @@
     <w:sdt>
       <w:sdtPr>
         <w:id w:val="460380761"/>
-        <w:showingPlcHdr/>
         <w:picture/>
       </w:sdtPr>
       <w:sdtEndPr/>
@@ -110,10 +109,10 @@
               <w:noProof/>
             </w:rPr>
             <w:drawing>
-              <wp:inline distT="0" distB="0" distL="0" distR="0" wp14:anchorId="0357D0E4" wp14:editId="018CE4C0">
-                <wp:extent cx="3284220" cy="3284220"/>
-                <wp:effectExtent l="0" t="0" r="0" b="0"/>
-                <wp:docPr id="2" name="Picture 1"/>
+              <wp:inline distT="0" distB="0" distL="0" distR="0" wp14:anchorId="719F51AA" wp14:editId="2FF40D6B">
+                <wp:extent cx="5881819" cy="4000500"/>
+                <wp:effectExtent l="0" t="0" r="5080" b="0"/>
+                <wp:docPr id="1" name="Picture 1"/>
                 <wp:cNvGraphicFramePr>
                   <a:graphicFrameLocks xmlns:a="http://schemas.openxmlformats.org/drawingml/2006/main" noChangeAspect="1"/>
                 </wp:cNvGraphicFramePr>
@@ -121,20 +120,13 @@
                   <a:graphicData uri="http://schemas.openxmlformats.org/drawingml/2006/picture">
                     <pic:pic xmlns:pic="http://schemas.openxmlformats.org/drawingml/2006/picture">
                       <pic:nvPicPr>
-                        <pic:cNvPr id="2" name="Picture 1"/>
+                        <pic:cNvPr id="1" name="Picture 1"/>
                         <pic:cNvPicPr>
                           <a:picLocks noChangeAspect="1" noChangeArrowheads="1"/>
                         </pic:cNvPicPr>
                       </pic:nvPicPr>
                       <pic:blipFill>
-                        <a:blip r:embed="rId6">
-                          <a:extLst>
-                            <a:ext uri="{28A0092B-C50C-407E-A947-70E740481C1C}">
-                              <a14:useLocalDpi xmlns:a14="http://schemas.microsoft.com/office/drawing/2010/main" val="0"/>
-                            </a:ext>
-                          </a:extLst>
-                        </a:blip>
-                        <a:srcRect/>
+                        <a:blip r:embed="rId6"/>
                         <a:stretch>
                           <a:fillRect/>
                         </a:stretch>
@@ -142,7 +134,7 @@
                       <pic:spPr bwMode="auto">
                         <a:xfrm>
                           <a:off x="0" y="0"/>
-                          <a:ext cx="3284220" cy="3284220"/>
+                          <a:ext cx="5913782" cy="4022240"/>
                         </a:xfrm>
                         <a:prstGeom prst="rect">
                           <a:avLst/>
@@ -181,16 +173,26 @@
         <w:placeholder>
           <w:docPart w:val="DefaultPlaceholder_-1854013440"/>
         </w:placeholder>
-        <w:showingPlcHdr/>
       </w:sdtPr>
       <w:sdtEndPr/>
       <w:sdtContent>
         <w:p>
           <w:r>
-            <w:rPr>
-              <w:rStyle w:val="PlaceholderText"/>
-            </w:rPr>
-            <w:t>Click or tap here to enter text.</w:t>
+            <w:t xml:space="preserve">The </w:t>
+          </w:r>
+          <w:r>
+            <w:t xml:space="preserve">synergies </w:t>
+          </w:r>
+          <w:proofErr w:type="gramStart"/>
+          <w:r>
+            <w:t>is</w:t>
+          </w:r>
+          <w:proofErr w:type="gramEnd"/>
+          <w:r>
+            <w:t xml:space="preserve"> where the x is </w:t>
+          </w:r>
+          <w:r>
+            <w:t>and the friction would be outside of that.</w:t>
           </w:r>
         </w:p>
       </w:sdtContent>
@@ -466,6 +468,7 @@
                 <w:i/>
                 <w:iCs/>
               </w:rPr>
+              <w:lastRenderedPageBreak/>
               <w:t>P</w:t>
             </w:r>
             <w:r>
@@ -957,7 +960,6 @@
                 <w:i/>
                 <w:iCs/>
               </w:rPr>
-              <w:lastRenderedPageBreak/>
               <w:t>URS</w:t>
             </w:r>
           </w:p>

</xml_diff>

<commit_message>
add client meeting note and tutor for minute taking and the updated database version
</commit_message>
<xml_diff>
--- a/Documentation/Process Peer Review/Process Peer review by Tony Jiang.docx
+++ b/Documentation/Process Peer Review/Process Peer review by Tony Jiang.docx
@@ -15,15 +15,7 @@
         <w:t xml:space="preserve">During </w:t>
       </w:r>
       <w:r>
-        <w:t xml:space="preserve">this project you have worked together as a group. During this collaboration you may have noticed certain good or bad behaviour from yourself, your group members, or your </w:t>
-      </w:r>
-      <w:proofErr w:type="gramStart"/>
-      <w:r>
-        <w:t>group as a whole</w:t>
-      </w:r>
-      <w:proofErr w:type="gramEnd"/>
-      <w:r>
-        <w:t>.</w:t>
+        <w:t>this project you have worked together as a group. During this collaboration you may have noticed certain good or bad behaviour from yourself, your group members, or your group as a whole.</w:t>
       </w:r>
       <w:r>
         <w:t xml:space="preserve"> This process peer review exists out of two parts: 1) Group dynamics with Lewis self-test and reflection, 2) constructive feedback about behaviour during group work.</w:t>
@@ -178,21 +170,48 @@
       <w:sdtContent>
         <w:p>
           <w:r>
-            <w:t xml:space="preserve">The </w:t>
+            <w:t>Our potential synergies in the group is that we like to plan ahead what each person is doing, because we all scored high on linear-active,</w:t>
           </w:r>
           <w:r>
-            <w:t xml:space="preserve">synergies </w:t>
-          </w:r>
-          <w:proofErr w:type="gramStart"/>
-          <w:r>
-            <w:t>is</w:t>
-          </w:r>
-          <w:proofErr w:type="gramEnd"/>
-          <w:r>
-            <w:t xml:space="preserve"> where the x is </w:t>
+            <w:t xml:space="preserve"> </w:t>
           </w:r>
           <w:r>
-            <w:t>and the friction would be outside of that.</w:t>
+            <w:t>where it's more task oriented.</w:t>
+          </w:r>
+          <w:r>
+            <w:t xml:space="preserve"> </w:t>
+          </w:r>
+          <w:r>
+            <w:t>The synergies comes from helping each other on application and task on the documentation.</w:t>
+          </w:r>
+        </w:p>
+        <w:p>
+          <w:r>
+            <w:t>The friction of are group is that someone is not doing their task and not updating eah others</w:t>
+          </w:r>
+          <w:r>
+            <w:t xml:space="preserve"> </w:t>
+          </w:r>
+          <w:r>
+            <w:t>on their</w:t>
+          </w:r>
+          <w:r>
+            <w:t xml:space="preserve"> </w:t>
+          </w:r>
+          <w:r>
+            <w:t>task.</w:t>
+          </w:r>
+          <w:r>
+            <w:t xml:space="preserve"> </w:t>
+          </w:r>
+          <w:r>
+            <w:t>Oftentimes members of the group do not update the other members of their progress until they are ready with their work. That way we are doing everything the last minute and that creates tension between the group members and the group as a whole is not aware of what we have as a overall progress till the end of the delivarable. Half of our group members are more on the multi-active and the other half is</w:t>
+          </w:r>
+          <w:r>
+            <w:t xml:space="preserve"> </w:t>
+          </w:r>
+          <w:r>
+            <w:t>more on the reactive and the interaction sometime will take long.</w:t>
           </w:r>
         </w:p>
       </w:sdtContent>
@@ -202,6 +221,7 @@
         <w:pStyle w:val="Heading2"/>
       </w:pPr>
       <w:r>
+        <w:lastRenderedPageBreak/>
         <w:t>2</w:t>
       </w:r>
       <w:r>
@@ -317,19 +337,9 @@
                 <w:pPr>
                   <w:jc w:val="center"/>
                 </w:pPr>
-                <w:proofErr w:type="spellStart"/>
-                <w:r>
-                  <w:t>Stoycho</w:t>
-                </w:r>
-                <w:proofErr w:type="spellEnd"/>
-                <w:r>
-                  <w:t xml:space="preserve"> </w:t>
-                </w:r>
-                <w:proofErr w:type="spellStart"/>
-                <w:r>
-                  <w:t>Stoychev</w:t>
-                </w:r>
-                <w:proofErr w:type="spellEnd"/>
+                <w:r>
+                  <w:t>Stoycho Stoychev</w:t>
+                </w:r>
               </w:p>
             </w:sdtContent>
           </w:sdt>
@@ -387,13 +397,8 @@
                   <w:jc w:val="center"/>
                 </w:pPr>
                 <w:r>
-                  <w:t xml:space="preserve">Stella </w:t>
-                </w:r>
-                <w:proofErr w:type="spellStart"/>
-                <w:r>
-                  <w:t>Trencheva</w:t>
-                </w:r>
-                <w:proofErr w:type="spellEnd"/>
+                  <w:t>Stella Trencheva</w:t>
+                </w:r>
               </w:p>
             </w:sdtContent>
           </w:sdt>
@@ -426,13 +431,8 @@
                   <w:jc w:val="center"/>
                 </w:pPr>
                 <w:r>
-                  <w:t xml:space="preserve">Veronika </w:t>
-                </w:r>
-                <w:proofErr w:type="spellStart"/>
-                <w:r>
-                  <w:t>Valeva</w:t>
-                </w:r>
-                <w:proofErr w:type="spellEnd"/>
+                  <w:t>Veronika Valeva</w:t>
+                </w:r>
               </w:p>
             </w:sdtContent>
           </w:sdt>
@@ -468,7 +468,6 @@
                 <w:i/>
                 <w:iCs/>
               </w:rPr>
-              <w:lastRenderedPageBreak/>
               <w:t>P</w:t>
             </w:r>
             <w:r>
@@ -2229,19 +2228,9 @@
             <w:sdtEndPr/>
             <w:sdtContent>
               <w:p>
-                <w:proofErr w:type="spellStart"/>
-                <w:r>
-                  <w:t>Stoycho</w:t>
-                </w:r>
-                <w:proofErr w:type="spellEnd"/>
-                <w:r>
-                  <w:t xml:space="preserve"> </w:t>
-                </w:r>
-                <w:proofErr w:type="spellStart"/>
-                <w:r>
-                  <w:t>Stoychev</w:t>
-                </w:r>
-                <w:proofErr w:type="spellEnd"/>
+                <w:r>
+                  <w:t>Stoycho Stoychev</w:t>
+                </w:r>
               </w:p>
             </w:sdtContent>
           </w:sdt>
@@ -2354,13 +2343,8 @@
             <w:sdtContent>
               <w:p>
                 <w:r>
-                  <w:t xml:space="preserve">Stela </w:t>
-                </w:r>
-                <w:proofErr w:type="spellStart"/>
-                <w:r>
-                  <w:t>Trencheva</w:t>
-                </w:r>
-                <w:proofErr w:type="spellEnd"/>
+                  <w:t>Stela Trencheva</w:t>
+                </w:r>
               </w:p>
             </w:sdtContent>
           </w:sdt>
@@ -2455,13 +2439,8 @@
               </w:tcPr>
               <w:p>
                 <w:r>
-                  <w:t xml:space="preserve">After completing the </w:t>
-                </w:r>
-                <w:proofErr w:type="gramStart"/>
-                <w:r>
-                  <w:t>functionalities</w:t>
-                </w:r>
-                <w:proofErr w:type="gramEnd"/>
+                  <w:t>After completing the functionalities</w:t>
+                </w:r>
                 <w:r>
                   <w:t xml:space="preserve"> you should show us how it works.</w:t>
                 </w:r>
@@ -2493,13 +2472,8 @@
             <w:sdtContent>
               <w:p>
                 <w:r>
-                  <w:t xml:space="preserve">Veronika </w:t>
-                </w:r>
-                <w:proofErr w:type="spellStart"/>
-                <w:r>
-                  <w:t>Valeva</w:t>
-                </w:r>
-                <w:proofErr w:type="spellEnd"/>
+                  <w:t>Veronika Valeva</w:t>
+                </w:r>
               </w:p>
             </w:sdtContent>
           </w:sdt>
@@ -2548,15 +2522,7 @@
               </w:tcPr>
               <w:p>
                 <w:r>
-                  <w:t xml:space="preserve">We </w:t>
-                </w:r>
-                <w:proofErr w:type="gramStart"/>
-                <w:r>
-                  <w:t>have to</w:t>
-                </w:r>
-                <w:proofErr w:type="gramEnd"/>
-                <w:r>
-                  <w:t xml:space="preserve"> wait </w:t>
+                  <w:t xml:space="preserve">We have to wait </w:t>
                 </w:r>
                 <w:r>
                   <w:t>for her before we start</w:t>
@@ -2647,19 +2613,9 @@
             <w:sdtEndPr/>
             <w:sdtContent>
               <w:p>
-                <w:proofErr w:type="spellStart"/>
-                <w:r>
-                  <w:t>Stoycho</w:t>
-                </w:r>
-                <w:proofErr w:type="spellEnd"/>
-                <w:r>
-                  <w:t xml:space="preserve"> </w:t>
-                </w:r>
-                <w:proofErr w:type="spellStart"/>
-                <w:r>
-                  <w:t>Stoychev</w:t>
-                </w:r>
-                <w:proofErr w:type="spellEnd"/>
+                <w:r>
+                  <w:t>Stoycho Stoychev</w:t>
+                </w:r>
               </w:p>
             </w:sdtContent>
           </w:sdt>
@@ -2722,13 +2678,8 @@
                   </w:rPr>
                 </w:pPr>
                 <w:r>
-                  <w:t xml:space="preserve">Stela </w:t>
-                </w:r>
-                <w:proofErr w:type="spellStart"/>
-                <w:r>
-                  <w:t>Trencheva</w:t>
-                </w:r>
-                <w:proofErr w:type="spellEnd"/>
+                  <w:t>Stela Trencheva</w:t>
+                </w:r>
               </w:p>
             </w:sdtContent>
           </w:sdt>
@@ -2759,13 +2710,8 @@
                   </w:rPr>
                 </w:pPr>
                 <w:r>
-                  <w:t xml:space="preserve">Veronika </w:t>
-                </w:r>
-                <w:proofErr w:type="spellStart"/>
-                <w:r>
-                  <w:t>Valeva</w:t>
-                </w:r>
-                <w:proofErr w:type="spellEnd"/>
+                  <w:t>Veronika Valeva</w:t>
+                </w:r>
               </w:p>
             </w:sdtContent>
           </w:sdt>

</xml_diff>